<commit_message>
Relabel survey questions as per the date of the survey. TODO:  Ask team for the other results.  These results look the same.
</commit_message>
<xml_diff>
--- a/Surveys/CAaas Survey-6-7-2015-stm.docx
+++ b/Surveys/CAaas Survey-6-7-2015-stm.docx
@@ -3,11 +3,88 @@
 <w:document xmlns:wpc="http://schemas.microsoft.com/office/word/2010/wordprocessingCanvas" xmlns:mc="http://schemas.openxmlformats.org/markup-compatibility/2006" xmlns:o="urn:schemas-microsoft-com:office:office" xmlns:r="http://schemas.openxmlformats.org/officeDocument/2006/relationships" xmlns:m="http://schemas.openxmlformats.org/officeDocument/2006/math" xmlns:v="urn:schemas-microsoft-com:vml" xmlns:wp14="http://schemas.microsoft.com/office/word/2010/wordprocessingDrawing" xmlns:wp="http://schemas.openxmlformats.org/drawingml/2006/wordprocessingDrawing" xmlns:w10="urn:schemas-microsoft-com:office:word" xmlns:w="http://schemas.openxmlformats.org/wordprocessingml/2006/main" xmlns:w14="http://schemas.microsoft.com/office/word/2010/wordml" xmlns:wpg="http://schemas.microsoft.com/office/word/2010/wordprocessingGroup" xmlns:wpi="http://schemas.microsoft.com/office/word/2010/wordprocessingInk" xmlns:wne="http://schemas.microsoft.com/office/word/2006/wordml" xmlns:wps="http://schemas.microsoft.com/office/word/2010/wordprocessingShape" mc:Ignorable="w14 wp14">
   <w:body>
     <w:p>
-      <w:r>
+      <w:pPr>
+        <w:rPr>
+          <w:b/>
+          <w:sz w:val="24"/>
+          <w:szCs w:val="24"/>
+          <w:u w:val="single"/>
+        </w:rPr>
+      </w:pPr>
+      <w:r>
+        <w:rPr>
+          <w:b/>
+          <w:sz w:val="24"/>
+          <w:szCs w:val="24"/>
+          <w:u w:val="single"/>
+        </w:rPr>
+        <w:t xml:space="preserve">SDN </w:t>
+      </w:r>
+      <w:proofErr w:type="spellStart"/>
+      <w:r>
+        <w:rPr>
+          <w:b/>
+          <w:sz w:val="24"/>
+          <w:szCs w:val="24"/>
+          <w:u w:val="single"/>
+        </w:rPr>
+        <w:t>CAaaS</w:t>
+      </w:r>
+      <w:proofErr w:type="spellEnd"/>
+      <w:r>
+        <w:rPr>
+          <w:b/>
+          <w:sz w:val="24"/>
+          <w:szCs w:val="24"/>
+          <w:u w:val="single"/>
+        </w:rPr>
+        <w:t xml:space="preserve"> Survey</w:t>
+      </w:r>
+    </w:p>
+    <w:p>
+      <w:pPr>
+        <w:rPr>
+          <w:b/>
+          <w:sz w:val="24"/>
+          <w:szCs w:val="24"/>
+          <w:u w:val="single"/>
+        </w:rPr>
+      </w:pPr>
+      <w:r>
+        <w:rPr>
+          <w:b/>
+          <w:sz w:val="24"/>
+          <w:szCs w:val="24"/>
+          <w:u w:val="single"/>
+        </w:rPr>
+        <w:t xml:space="preserve">July </w:t>
+      </w:r>
+      <w:r>
+        <w:rPr>
+          <w:b/>
+          <w:sz w:val="24"/>
+          <w:szCs w:val="24"/>
+          <w:u w:val="single"/>
+        </w:rPr>
+        <w:t>2015</w:t>
+      </w:r>
+    </w:p>
+    <w:p>
+      <w:pPr>
         <w:rPr>
           <w:b/>
           <w:u w:val="single"/>
         </w:rPr>
+      </w:pPr>
+      <w:bookmarkStart w:id="0" w:name="_GoBack"/>
+      <w:bookmarkEnd w:id="0"/>
+    </w:p>
+    <w:p>
+      <w:r>
+        <w:rPr>
+          <w:b/>
+          <w:u w:val="single"/>
+        </w:rPr>
         <w:t>Research</w:t>
       </w:r>
       <w:r>
@@ -96,16 +173,16 @@
       <w:r>
         <w:t xml:space="preserve">For assessing the </w:t>
       </w:r>
-      <w:commentRangeStart w:id="0"/>
+      <w:commentRangeStart w:id="1"/>
       <w:r>
         <w:t>meters</w:t>
       </w:r>
-      <w:commentRangeEnd w:id="0"/>
+      <w:commentRangeEnd w:id="1"/>
       <w:r>
         <w:rPr>
           <w:rStyle w:val="CommentReference"/>
         </w:rPr>
-        <w:commentReference w:id="0"/>
+        <w:commentReference w:id="1"/>
       </w:r>
       <w:r>
         <w:t>/metrics in general, we propose the following criteria:</w:t>
@@ -730,6 +807,7 @@
           <w:b/>
           <w:u w:val="single"/>
         </w:rPr>
+        <w:lastRenderedPageBreak/>
         <w:t>Metrics of Evaluation</w:t>
       </w:r>
       <w:r>
@@ -762,7 +840,6 @@
           <w:kern w:val="0"/>
           <w:sz w:val="18"/>
         </w:rPr>
-        <w:lastRenderedPageBreak/>
         <w:t>To better highlight the metrics collected and how they may be analyze</w:t>
       </w:r>
       <w:r>
@@ -951,7 +1028,7 @@
           <w:szCs w:val="20"/>
         </w:rPr>
       </w:pPr>
-      <w:commentRangeStart w:id="1"/>
+      <w:commentRangeStart w:id="2"/>
       <w:r>
         <w:rPr>
           <w:rFonts w:ascii="Times New Roman" w:eastAsia="Times New Roman" w:hAnsi="Times New Roman" w:cs="Times New Roman"/>
@@ -960,12 +1037,12 @@
         </w:rPr>
         <w:t>This is described above in greater details</w:t>
       </w:r>
-      <w:commentRangeEnd w:id="1"/>
+      <w:commentRangeEnd w:id="2"/>
       <w:r>
         <w:rPr>
           <w:rStyle w:val="CommentReference"/>
         </w:rPr>
-        <w:commentReference w:id="1"/>
+        <w:commentReference w:id="2"/>
       </w:r>
       <w:r>
         <w:rPr>
@@ -1155,7 +1232,7 @@
         </w:rPr>
         <w:t>A,1,Cr,1,2,Cr,2,4,</w:t>
       </w:r>
-      <w:commentRangeStart w:id="2"/>
+      <w:commentRangeStart w:id="3"/>
       <w:r>
         <w:rPr>
           <w:rFonts w:ascii="Courier New" w:eastAsia="Times New Roman" w:hAnsi="Courier New" w:cs="Courier New"/>
@@ -1164,12 +1241,12 @@
         </w:rPr>
         <w:t xml:space="preserve"> </w:t>
       </w:r>
-      <w:commentRangeEnd w:id="2"/>
+      <w:commentRangeEnd w:id="3"/>
       <w:r>
         <w:rPr>
           <w:rStyle w:val="CommentReference"/>
         </w:rPr>
-        <w:commentReference w:id="2"/>
+        <w:commentReference w:id="3"/>
       </w:r>
       <w:r>
         <w:rPr>
@@ -1225,7 +1302,7 @@
         </w:rPr>
         <w:t xml:space="preserve">We could potentially measure the size of the first and last packets, then </w:t>
       </w:r>
-      <w:commentRangeStart w:id="3"/>
+      <w:commentRangeStart w:id="4"/>
       <w:r>
         <w:rPr>
           <w:rFonts w:ascii="Times New Roman" w:eastAsia="Times New Roman" w:hAnsi="Times New Roman" w:cs="Times New Roman"/>
@@ -1234,12 +1311,12 @@
         </w:rPr>
         <w:t xml:space="preserve">multiple </w:t>
       </w:r>
-      <w:commentRangeEnd w:id="3"/>
+      <w:commentRangeEnd w:id="4"/>
       <w:r>
         <w:rPr>
           <w:rStyle w:val="CommentReference"/>
         </w:rPr>
-        <w:commentReference w:id="3"/>
+        <w:commentReference w:id="4"/>
       </w:r>
       <w:r>
         <w:rPr>
@@ -1502,8 +1579,6 @@
         </w:rPr>
         <w:t xml:space="preserve">x4) </w:t>
       </w:r>
-      <w:bookmarkStart w:id="4" w:name="_GoBack"/>
-      <w:bookmarkEnd w:id="4"/>
     </w:p>
     <w:p>
       <w:pPr>
@@ -1966,6 +2041,7 @@
           <w:kern w:val="28"/>
           <w:szCs w:val="20"/>
         </w:rPr>
+        <w:lastRenderedPageBreak/>
         <w:t>Packet/Flow Duration</w:t>
       </w:r>
     </w:p>
@@ -1985,16 +2061,7 @@
           <w:sz w:val="18"/>
           <w:szCs w:val="20"/>
         </w:rPr>
-        <w:t xml:space="preserve">The time from the first packet until the flow exits the switch. This is the time it takes a flow from arrival to departure from an individual switch.  Knowing flow sizes and types/protocol, we could compare the traffic against performance tests and </w:t>
-      </w:r>
-      <w:r>
-        <w:rPr>
-          <w:rFonts w:ascii="Times New Roman" w:eastAsia="Times New Roman" w:hAnsi="Times New Roman" w:cs="Times New Roman"/>
-          <w:sz w:val="18"/>
-          <w:szCs w:val="20"/>
-        </w:rPr>
-        <w:lastRenderedPageBreak/>
-        <w:t xml:space="preserve">standardized metrics to assess and create expectations for transport time and routing.  Currently the </w:t>
+        <w:t xml:space="preserve">The time from the first packet until the flow exits the switch. This is the time it takes a flow from arrival to departure from an individual switch.  Knowing flow sizes and types/protocol, we could compare the traffic against performance tests and standardized metrics to assess and create expectations for transport time and routing.  Currently the </w:t>
       </w:r>
       <w:proofErr w:type="spellStart"/>
       <w:r>
@@ -2961,7 +3028,7 @@
 
 <file path=word/comments.xml><?xml version="1.0" encoding="utf-8"?>
 <w:comments xmlns:wpc="http://schemas.microsoft.com/office/word/2010/wordprocessingCanvas" xmlns:mc="http://schemas.openxmlformats.org/markup-compatibility/2006" xmlns:o="urn:schemas-microsoft-com:office:office" xmlns:r="http://schemas.openxmlformats.org/officeDocument/2006/relationships" xmlns:m="http://schemas.openxmlformats.org/officeDocument/2006/math" xmlns:v="urn:schemas-microsoft-com:vml" xmlns:wp14="http://schemas.microsoft.com/office/word/2010/wordprocessingDrawing" xmlns:wp="http://schemas.openxmlformats.org/drawingml/2006/wordprocessingDrawing" xmlns:w10="urn:schemas-microsoft-com:office:word" xmlns:w="http://schemas.openxmlformats.org/wordprocessingml/2006/main" xmlns:w14="http://schemas.microsoft.com/office/word/2010/wordml" xmlns:wpg="http://schemas.microsoft.com/office/word/2010/wordprocessingGroup" xmlns:wpi="http://schemas.microsoft.com/office/word/2010/wordprocessingInk" xmlns:wne="http://schemas.microsoft.com/office/word/2006/wordml" xmlns:wps="http://schemas.microsoft.com/office/word/2010/wordprocessingShape" mc:Ignorable="w14 wp14">
-  <w:comment w:id="0" w:author="SRA" w:date="2015-07-08T13:54:00Z" w:initials="S">
+  <w:comment w:id="1" w:author="SRA" w:date="2015-07-08T13:54:00Z" w:initials="S">
     <w:p>
       <w:pPr>
         <w:pStyle w:val="CommentText"/>
@@ -2977,7 +3044,7 @@
       </w:r>
     </w:p>
   </w:comment>
-  <w:comment w:id="1" w:author="SRA" w:date="2015-07-08T13:58:00Z" w:initials="S">
+  <w:comment w:id="2" w:author="SRA" w:date="2015-07-08T13:58:00Z" w:initials="S">
     <w:p>
       <w:pPr>
         <w:pStyle w:val="CommentText"/>
@@ -2993,7 +3060,7 @@
       </w:r>
     </w:p>
   </w:comment>
-  <w:comment w:id="2" w:author="SRA" w:date="2015-07-08T14:00:00Z" w:initials="S">
+  <w:comment w:id="3" w:author="SRA" w:date="2015-07-08T14:00:00Z" w:initials="S">
     <w:p>
       <w:pPr>
         <w:pStyle w:val="CommentText"/>
@@ -3009,7 +3076,7 @@
       </w:r>
     </w:p>
   </w:comment>
-  <w:comment w:id="3" w:author="SRA" w:date="2015-07-08T14:02:00Z" w:initials="S">
+  <w:comment w:id="4" w:author="SRA" w:date="2015-07-08T14:02:00Z" w:initials="S">
     <w:p>
       <w:pPr>
         <w:pStyle w:val="CommentText"/>

</xml_diff>